<commit_message>
Updated simon-5501-14-linear-regression in biostats-1
</commit_message>
<xml_diff>
--- a/biostats-1/doc/simon-5501-14-linear-regression.docx
+++ b/biostats-1/doc/simon-5501-14-linear-regression.docx
@@ -128,8 +128,492 @@
         </w:rPr>
       </w:pPr>
     </w:p>
+    <w:p>
+      <w:pPr>
+        <w:rPr>
+          <w:rFonts w:ascii="Times New Roman" w:hAnsi="Times New Roman" w:cs="Times New Roman"/>
+          <w:color w:val="C00000"/>
+          <w:sz w:val="24"/>
+          <w:szCs w:val="24"/>
+        </w:rPr>
+      </w:pPr>
+      <w:r>
+        <w:rPr>
+          <w:rFonts w:ascii="Times New Roman" w:hAnsi="Times New Roman" w:cs="Times New Roman"/>
+          <w:color w:val="C00000"/>
+          <w:sz w:val="24"/>
+          <w:szCs w:val="24"/>
+        </w:rPr>
+        <w:t xml:space="preserve">2. Download the file </w:t>
+      </w:r>
+      <w:hyperlink r:id="rId7" w:history="1">
+        <w:r>
+          <w:rPr>
+            <w:rStyle w:val="Hyperlink"/>
+            <w:rFonts w:ascii="Times New Roman" w:hAnsi="Times New Roman" w:cs="Times New Roman"/>
+            <w:sz w:val="24"/>
+            <w:szCs w:val="24"/>
+          </w:rPr>
+          <w:t>data-05-housing.txt</w:t>
+        </w:r>
+      </w:hyperlink>
+      <w:r>
+        <w:rPr>
+          <w:rFonts w:ascii="Times New Roman" w:hAnsi="Times New Roman" w:cs="Times New Roman"/>
+          <w:color w:val="C00000"/>
+          <w:sz w:val="24"/>
+          <w:szCs w:val="24"/>
+        </w:rPr>
+        <w:t xml:space="preserve"> </w:t>
+      </w:r>
+      <w:r>
+        <w:rPr>
+          <w:rFonts w:ascii="Times New Roman" w:hAnsi="Times New Roman" w:cs="Times New Roman"/>
+          <w:color w:val="C00000"/>
+          <w:sz w:val="24"/>
+          <w:szCs w:val="24"/>
+        </w:rPr>
+        <w:t xml:space="preserve">and review </w:t>
+      </w:r>
+      <w:hyperlink r:id="rId8" w:history="1">
+        <w:r>
+          <w:rPr>
+            <w:rStyle w:val="Hyperlink"/>
+            <w:rFonts w:ascii="Times New Roman" w:hAnsi="Times New Roman" w:cs="Times New Roman"/>
+            <w:sz w:val="24"/>
+            <w:szCs w:val="24"/>
+          </w:rPr>
+          <w:t>data-05-housing-dictionary.yaml</w:t>
+        </w:r>
+      </w:hyperlink>
+      <w:r>
+        <w:rPr>
+          <w:rFonts w:ascii="Times New Roman" w:hAnsi="Times New Roman" w:cs="Times New Roman"/>
+          <w:color w:val="C00000"/>
+          <w:sz w:val="24"/>
+          <w:szCs w:val="24"/>
+        </w:rPr>
+        <w:t>. You may already have this data from a previous assignment. Import the data into SPSS. Be careful of the missing value codes and convert them from the R language standard (NA) to the SPSS standard for missing (a dot). Display the first ten rows and five columns of data.</w:t>
+      </w:r>
+    </w:p>
+    <w:p>
+      <w:pPr>
+        <w:rPr>
+          <w:rFonts w:ascii="Times New Roman" w:hAnsi="Times New Roman" w:cs="Times New Roman"/>
+          <w:color w:val="C00000"/>
+          <w:sz w:val="24"/>
+          <w:szCs w:val="24"/>
+        </w:rPr>
+      </w:pPr>
+    </w:p>
+    <w:p>
+      <w:pPr>
+        <w:rPr>
+          <w:rFonts w:ascii="Times New Roman" w:hAnsi="Times New Roman" w:cs="Times New Roman"/>
+          <w:color w:val="C00000"/>
+          <w:sz w:val="24"/>
+          <w:szCs w:val="24"/>
+        </w:rPr>
+      </w:pPr>
+      <w:r>
+        <w:rPr>
+          <w:rFonts w:ascii="Times New Roman" w:hAnsi="Times New Roman" w:cs="Times New Roman"/>
+          <w:color w:val="C00000"/>
+          <w:sz w:val="24"/>
+          <w:szCs w:val="24"/>
+        </w:rPr>
+        <w:t xml:space="preserve">3. Calculate the means and standard deviations for price, </w:t>
+      </w:r>
+      <w:proofErr w:type="spellStart"/>
+      <w:r>
+        <w:rPr>
+          <w:rFonts w:ascii="Times New Roman" w:hAnsi="Times New Roman" w:cs="Times New Roman"/>
+          <w:color w:val="C00000"/>
+          <w:sz w:val="24"/>
+          <w:szCs w:val="24"/>
+        </w:rPr>
+        <w:t>sqft</w:t>
+      </w:r>
+      <w:proofErr w:type="spellEnd"/>
+      <w:r>
+        <w:rPr>
+          <w:rFonts w:ascii="Times New Roman" w:hAnsi="Times New Roman" w:cs="Times New Roman"/>
+          <w:color w:val="C00000"/>
+          <w:sz w:val="24"/>
+          <w:szCs w:val="24"/>
+        </w:rPr>
+        <w:t>, and age. Count the number of missing values for these variables. Display your results below.</w:t>
+      </w:r>
+    </w:p>
+    <w:p>
+      <w:pPr>
+        <w:rPr>
+          <w:rFonts w:ascii="Times New Roman" w:hAnsi="Times New Roman" w:cs="Times New Roman"/>
+          <w:color w:val="C00000"/>
+          <w:sz w:val="24"/>
+          <w:szCs w:val="24"/>
+        </w:rPr>
+      </w:pPr>
+    </w:p>
+    <w:p>
+      <w:pPr>
+        <w:rPr>
+          <w:rFonts w:ascii="Times New Roman" w:hAnsi="Times New Roman" w:cs="Times New Roman"/>
+          <w:color w:val="C00000"/>
+          <w:sz w:val="24"/>
+          <w:szCs w:val="24"/>
+        </w:rPr>
+      </w:pPr>
+      <w:r>
+        <w:rPr>
+          <w:rFonts w:ascii="Times New Roman" w:hAnsi="Times New Roman" w:cs="Times New Roman"/>
+          <w:color w:val="C00000"/>
+          <w:sz w:val="24"/>
+          <w:szCs w:val="24"/>
+        </w:rPr>
+        <w:t xml:space="preserve">4. Calculate the correlations </w:t>
+      </w:r>
+      <w:r>
+        <w:rPr>
+          <w:rFonts w:ascii="Times New Roman" w:hAnsi="Times New Roman" w:cs="Times New Roman"/>
+          <w:color w:val="C00000"/>
+          <w:sz w:val="24"/>
+          <w:szCs w:val="24"/>
+        </w:rPr>
+        <w:t xml:space="preserve">(Pearson correlations) </w:t>
+      </w:r>
+      <w:r>
+        <w:rPr>
+          <w:rFonts w:ascii="Times New Roman" w:hAnsi="Times New Roman" w:cs="Times New Roman"/>
+          <w:color w:val="C00000"/>
+          <w:sz w:val="24"/>
+          <w:szCs w:val="24"/>
+        </w:rPr>
+        <w:t xml:space="preserve">among price, </w:t>
+      </w:r>
+      <w:proofErr w:type="spellStart"/>
+      <w:r>
+        <w:rPr>
+          <w:rFonts w:ascii="Times New Roman" w:hAnsi="Times New Roman" w:cs="Times New Roman"/>
+          <w:color w:val="C00000"/>
+          <w:sz w:val="24"/>
+          <w:szCs w:val="24"/>
+        </w:rPr>
+        <w:t>sqft</w:t>
+      </w:r>
+      <w:proofErr w:type="spellEnd"/>
+      <w:r>
+        <w:rPr>
+          <w:rFonts w:ascii="Times New Roman" w:hAnsi="Times New Roman" w:cs="Times New Roman"/>
+          <w:color w:val="C00000"/>
+          <w:sz w:val="24"/>
+          <w:szCs w:val="24"/>
+        </w:rPr>
+        <w:t xml:space="preserve">, and age. Use the pairwise deletion option. </w:t>
+      </w:r>
+      <w:r>
+        <w:rPr>
+          <w:rFonts w:ascii="Times New Roman" w:hAnsi="Times New Roman" w:cs="Times New Roman"/>
+          <w:color w:val="C00000"/>
+          <w:sz w:val="24"/>
+          <w:szCs w:val="24"/>
+        </w:rPr>
+        <w:t>Interpret the three correlations.</w:t>
+      </w:r>
+    </w:p>
+    <w:p>
+      <w:pPr>
+        <w:rPr>
+          <w:rFonts w:ascii="Times New Roman" w:hAnsi="Times New Roman" w:cs="Times New Roman"/>
+          <w:color w:val="C00000"/>
+          <w:sz w:val="24"/>
+          <w:szCs w:val="24"/>
+        </w:rPr>
+      </w:pPr>
+    </w:p>
+    <w:p>
+      <w:pPr>
+        <w:rPr>
+          <w:rFonts w:ascii="Times New Roman" w:hAnsi="Times New Roman" w:cs="Times New Roman"/>
+          <w:color w:val="C00000"/>
+          <w:sz w:val="24"/>
+          <w:szCs w:val="24"/>
+        </w:rPr>
+      </w:pPr>
+      <w:r>
+        <w:rPr>
+          <w:rFonts w:ascii="Times New Roman" w:hAnsi="Times New Roman" w:cs="Times New Roman"/>
+          <w:color w:val="C00000"/>
+          <w:sz w:val="24"/>
+          <w:szCs w:val="24"/>
+        </w:rPr>
+        <w:t xml:space="preserve">5. Draw a scatterplot with price on the y-axis and </w:t>
+      </w:r>
+      <w:proofErr w:type="spellStart"/>
+      <w:r>
+        <w:rPr>
+          <w:rFonts w:ascii="Times New Roman" w:hAnsi="Times New Roman" w:cs="Times New Roman"/>
+          <w:color w:val="C00000"/>
+          <w:sz w:val="24"/>
+          <w:szCs w:val="24"/>
+        </w:rPr>
+        <w:t>sqft</w:t>
+      </w:r>
+      <w:proofErr w:type="spellEnd"/>
+      <w:r>
+        <w:rPr>
+          <w:rFonts w:ascii="Times New Roman" w:hAnsi="Times New Roman" w:cs="Times New Roman"/>
+          <w:color w:val="C00000"/>
+          <w:sz w:val="24"/>
+          <w:szCs w:val="24"/>
+        </w:rPr>
+        <w:t xml:space="preserve"> on the x-axis. Include a linear regression trendline on your plot. Display the plot below. Is this plot consistent with the correlation that you computed earlier?</w:t>
+      </w:r>
+    </w:p>
+    <w:p>
+      <w:pPr>
+        <w:rPr>
+          <w:rFonts w:ascii="Times New Roman" w:hAnsi="Times New Roman" w:cs="Times New Roman"/>
+          <w:color w:val="C00000"/>
+          <w:sz w:val="24"/>
+          <w:szCs w:val="24"/>
+        </w:rPr>
+      </w:pPr>
+    </w:p>
+    <w:p>
+      <w:pPr>
+        <w:rPr>
+          <w:rFonts w:ascii="Times New Roman" w:hAnsi="Times New Roman" w:cs="Times New Roman"/>
+          <w:color w:val="C00000"/>
+          <w:sz w:val="24"/>
+          <w:szCs w:val="24"/>
+        </w:rPr>
+      </w:pPr>
+      <w:r>
+        <w:rPr>
+          <w:rFonts w:ascii="Times New Roman" w:hAnsi="Times New Roman" w:cs="Times New Roman"/>
+          <w:color w:val="C00000"/>
+          <w:sz w:val="24"/>
+          <w:szCs w:val="24"/>
+        </w:rPr>
+        <w:t>6. Repeat the previous question with age on the x-axis. Is this plot consistent with the correlation?</w:t>
+      </w:r>
+    </w:p>
+    <w:p>
+      <w:pPr>
+        <w:rPr>
+          <w:rFonts w:ascii="Times New Roman" w:hAnsi="Times New Roman" w:cs="Times New Roman"/>
+          <w:color w:val="C00000"/>
+          <w:sz w:val="24"/>
+          <w:szCs w:val="24"/>
+        </w:rPr>
+      </w:pPr>
+    </w:p>
+    <w:p>
+      <w:pPr>
+        <w:rPr>
+          <w:rFonts w:ascii="Times New Roman" w:hAnsi="Times New Roman" w:cs="Times New Roman"/>
+          <w:color w:val="C00000"/>
+          <w:sz w:val="24"/>
+          <w:szCs w:val="24"/>
+        </w:rPr>
+      </w:pPr>
+      <w:r>
+        <w:rPr>
+          <w:rFonts w:ascii="Times New Roman" w:hAnsi="Times New Roman" w:cs="Times New Roman"/>
+          <w:color w:val="C00000"/>
+          <w:sz w:val="24"/>
+          <w:szCs w:val="24"/>
+        </w:rPr>
+        <w:t xml:space="preserve">7. Calculate a linear regression with price as the dependent variable and </w:t>
+      </w:r>
+      <w:proofErr w:type="spellStart"/>
+      <w:r>
+        <w:rPr>
+          <w:rFonts w:ascii="Times New Roman" w:hAnsi="Times New Roman" w:cs="Times New Roman"/>
+          <w:color w:val="C00000"/>
+          <w:sz w:val="24"/>
+          <w:szCs w:val="24"/>
+        </w:rPr>
+        <w:t>sqft</w:t>
+      </w:r>
+      <w:proofErr w:type="spellEnd"/>
+      <w:r>
+        <w:rPr>
+          <w:rFonts w:ascii="Times New Roman" w:hAnsi="Times New Roman" w:cs="Times New Roman"/>
+          <w:color w:val="C00000"/>
+          <w:sz w:val="24"/>
+          <w:szCs w:val="24"/>
+        </w:rPr>
+        <w:t xml:space="preserve"> as the independent variable. Interpret the slope, intercept, and R-squared.</w:t>
+      </w:r>
+    </w:p>
+    <w:p>
+      <w:pPr>
+        <w:rPr>
+          <w:rFonts w:ascii="Times New Roman" w:hAnsi="Times New Roman" w:cs="Times New Roman"/>
+          <w:color w:val="C00000"/>
+          <w:sz w:val="24"/>
+          <w:szCs w:val="24"/>
+        </w:rPr>
+      </w:pPr>
+    </w:p>
+    <w:p>
+      <w:pPr>
+        <w:rPr>
+          <w:rFonts w:ascii="Times New Roman" w:hAnsi="Times New Roman" w:cs="Times New Roman"/>
+          <w:color w:val="C00000"/>
+          <w:sz w:val="24"/>
+          <w:szCs w:val="24"/>
+        </w:rPr>
+      </w:pPr>
+      <w:r>
+        <w:rPr>
+          <w:rFonts w:ascii="Times New Roman" w:hAnsi="Times New Roman" w:cs="Times New Roman"/>
+          <w:color w:val="C00000"/>
+          <w:sz w:val="24"/>
+          <w:szCs w:val="24"/>
+        </w:rPr>
+        <w:t>8. Find the F-ratio in the ANOVA table and the associated p-value. What hypothesis does the F-ratio test?</w:t>
+      </w:r>
+    </w:p>
+    <w:p>
+      <w:pPr>
+        <w:rPr>
+          <w:rFonts w:ascii="Times New Roman" w:hAnsi="Times New Roman" w:cs="Times New Roman"/>
+          <w:color w:val="C00000"/>
+          <w:sz w:val="24"/>
+          <w:szCs w:val="24"/>
+        </w:rPr>
+      </w:pPr>
+    </w:p>
+    <w:p>
+      <w:pPr>
+        <w:rPr>
+          <w:rFonts w:ascii="Times New Roman" w:hAnsi="Times New Roman" w:cs="Times New Roman"/>
+          <w:color w:val="C00000"/>
+          <w:sz w:val="24"/>
+          <w:szCs w:val="24"/>
+        </w:rPr>
+      </w:pPr>
+      <w:r>
+        <w:rPr>
+          <w:rFonts w:ascii="Times New Roman" w:hAnsi="Times New Roman" w:cs="Times New Roman"/>
+          <w:color w:val="C00000"/>
+          <w:sz w:val="24"/>
+          <w:szCs w:val="24"/>
+        </w:rPr>
+        <w:t xml:space="preserve">9. Calculate a 95% confidence interval for the slope and interpret it. Does the confidence interval indicate a positive relationship between price and </w:t>
+      </w:r>
+      <w:proofErr w:type="spellStart"/>
+      <w:r>
+        <w:rPr>
+          <w:rFonts w:ascii="Times New Roman" w:hAnsi="Times New Roman" w:cs="Times New Roman"/>
+          <w:color w:val="C00000"/>
+          <w:sz w:val="24"/>
+          <w:szCs w:val="24"/>
+        </w:rPr>
+        <w:t>sqft</w:t>
+      </w:r>
+      <w:proofErr w:type="spellEnd"/>
+      <w:r>
+        <w:rPr>
+          <w:rFonts w:ascii="Times New Roman" w:hAnsi="Times New Roman" w:cs="Times New Roman"/>
+          <w:color w:val="C00000"/>
+          <w:sz w:val="24"/>
+          <w:szCs w:val="24"/>
+        </w:rPr>
+        <w:t>?</w:t>
+      </w:r>
+    </w:p>
+    <w:p>
+      <w:pPr>
+        <w:rPr>
+          <w:rFonts w:ascii="Times New Roman" w:hAnsi="Times New Roman" w:cs="Times New Roman"/>
+          <w:color w:val="C00000"/>
+          <w:sz w:val="24"/>
+          <w:szCs w:val="24"/>
+        </w:rPr>
+      </w:pPr>
+    </w:p>
+    <w:p>
+      <w:pPr>
+        <w:rPr>
+          <w:rFonts w:ascii="Times New Roman" w:hAnsi="Times New Roman" w:cs="Times New Roman"/>
+          <w:color w:val="C00000"/>
+          <w:sz w:val="24"/>
+          <w:szCs w:val="24"/>
+        </w:rPr>
+      </w:pPr>
+      <w:r>
+        <w:rPr>
+          <w:rFonts w:ascii="Times New Roman" w:hAnsi="Times New Roman" w:cs="Times New Roman"/>
+          <w:color w:val="C00000"/>
+          <w:sz w:val="24"/>
+          <w:szCs w:val="24"/>
+        </w:rPr>
+        <w:t>10</w:t>
+      </w:r>
+      <w:r>
+        <w:rPr>
+          <w:rFonts w:ascii="Times New Roman" w:hAnsi="Times New Roman" w:cs="Times New Roman"/>
+          <w:color w:val="C00000"/>
+          <w:sz w:val="24"/>
+          <w:szCs w:val="24"/>
+        </w:rPr>
+        <w:t>. Compute and save the residuals (unstandardized residuals) from the previous regression model. Draw a Q-Q plot of the residuals. Display it below and interpret it.</w:t>
+      </w:r>
+    </w:p>
+    <w:p>
+      <w:pPr>
+        <w:rPr>
+          <w:rFonts w:ascii="Times New Roman" w:hAnsi="Times New Roman" w:cs="Times New Roman"/>
+          <w:color w:val="C00000"/>
+          <w:sz w:val="24"/>
+          <w:szCs w:val="24"/>
+        </w:rPr>
+      </w:pPr>
+    </w:p>
+    <w:p>
+      <w:pPr>
+        <w:rPr>
+          <w:rFonts w:ascii="Times New Roman" w:hAnsi="Times New Roman" w:cs="Times New Roman"/>
+          <w:color w:val="C00000"/>
+          <w:sz w:val="24"/>
+          <w:szCs w:val="24"/>
+        </w:rPr>
+      </w:pPr>
+      <w:r>
+        <w:rPr>
+          <w:rFonts w:ascii="Times New Roman" w:hAnsi="Times New Roman" w:cs="Times New Roman"/>
+          <w:color w:val="C00000"/>
+          <w:sz w:val="24"/>
+          <w:szCs w:val="24"/>
+        </w:rPr>
+        <w:t xml:space="preserve">11. Calculate a linear regression with price as the dependent variable and with </w:t>
+      </w:r>
+      <w:proofErr w:type="spellStart"/>
+      <w:r>
+        <w:rPr>
+          <w:rFonts w:ascii="Times New Roman" w:hAnsi="Times New Roman" w:cs="Times New Roman"/>
+          <w:color w:val="C00000"/>
+          <w:sz w:val="24"/>
+          <w:szCs w:val="24"/>
+        </w:rPr>
+        <w:t>sqft</w:t>
+      </w:r>
+      <w:proofErr w:type="spellEnd"/>
+      <w:r>
+        <w:rPr>
+          <w:rFonts w:ascii="Times New Roman" w:hAnsi="Times New Roman" w:cs="Times New Roman"/>
+          <w:color w:val="C00000"/>
+          <w:sz w:val="24"/>
+          <w:szCs w:val="24"/>
+        </w:rPr>
+        <w:t xml:space="preserve"> and age as the two independent variables. Interpret the intercept and the two slopes.</w:t>
+      </w:r>
+    </w:p>
     <w:sectPr>
-      <w:headerReference w:type="default" r:id="rId7"/>
       <w:pgSz w:w="12240" w:h="15840"/>
       <w:pgMar w:top="1440" w:right="1440" w:bottom="1530" w:left="1440" w:header="720" w:footer="720" w:gutter="0"/>
       <w:cols w:space="720"/>
@@ -187,22 +671,6 @@
     </w:p>
   </w:footnote>
 </w:footnotes>
-</file>
-
-<file path=word/header1.xml><?xml version="1.0" encoding="utf-8"?>
-<w:hdr xmlns:wpc="http://schemas.microsoft.com/office/word/2010/wordprocessingCanvas" xmlns:cx="http://schemas.microsoft.com/office/drawing/2014/chartex" xmlns:cx1="http://schemas.microsoft.com/office/drawing/2015/9/8/chartex" xmlns:cx2="http://schemas.microsoft.com/office/drawing/2015/10/21/chartex" xmlns:cx3="http://schemas.microsoft.com/office/drawing/2016/5/9/chartex" xmlns:cx4="http://schemas.microsoft.com/office/drawing/2016/5/10/chartex" xmlns:cx5="http://schemas.microsoft.com/office/drawing/2016/5/11/chartex" xmlns:cx6="http://schemas.microsoft.com/office/drawing/2016/5/12/chartex" xmlns:cx7="http://schemas.microsoft.com/office/drawing/2016/5/13/chartex" xmlns:cx8="http://schemas.microsoft.com/office/drawing/2016/5/14/chartex" xmlns:mc="http://schemas.openxmlformats.org/markup-compatibility/2006" xmlns:aink="http://schemas.microsoft.com/office/drawing/2016/ink" xmlns:am3d="http://schemas.microsoft.com/office/drawing/2017/model3d" xmlns:o="urn:schemas-microsoft-com:office:office" xmlns:oel="http://schemas.microsoft.com/office/2019/extlst" xmlns:r="http://schemas.openxmlformats.org/officeDocument/2006/relationships" xmlns:m="http://schemas.openxmlformats.org/officeDocument/2006/math" xmlns:v="urn:schemas-microsoft-com:vml" xmlns:wp14="http://schemas.microsoft.com/office/word/2010/wordprocessingDrawing" xmlns:wp="http://schemas.openxmlformats.org/drawingml/2006/wordprocessingDrawing" xmlns:w10="urn:schemas-microsoft-com:office:word" xmlns:w="http://schemas.openxmlformats.org/wordprocessingml/2006/main" xmlns:w14="http://schemas.microsoft.com/office/word/2010/wordml" xmlns:w15="http://schemas.microsoft.com/office/word/2012/wordml" xmlns:w16cex="http://schemas.microsoft.com/office/word/2018/wordml/cex" xmlns:w16cid="http://schemas.microsoft.com/office/word/2016/wordml/cid" xmlns:w16="http://schemas.microsoft.com/office/word/2018/wordml" xmlns:w16sdtdh="http://schemas.microsoft.com/office/word/2020/wordml/sdtdatahash" xmlns:w16se="http://schemas.microsoft.com/office/word/2015/wordml/symex" xmlns:wpg="http://schemas.microsoft.com/office/word/2010/wordprocessingGroup" xmlns:wpi="http://schemas.microsoft.com/office/word/2010/wordprocessingInk" xmlns:wne="http://schemas.microsoft.com/office/word/2006/wordml" xmlns:wps="http://schemas.microsoft.com/office/word/2010/wordprocessingShape" mc:Ignorable="w14 w15 w16se w16cid w16 w16cex w16sdtdh wp14">
-  <w:p>
-    <w:pPr>
-      <w:pStyle w:val="Header"/>
-    </w:pPr>
-    <w:r>
-      <w:t>Surve</w:t>
-    </w:r>
-    <w:r>
-      <w:t>y Research – Designing a Survey: General Considerations</w:t>
-    </w:r>
-  </w:p>
-</w:hdr>
 </file>
 
 <file path=word/numbering.xml><?xml version="1.0" encoding="utf-8"?>
@@ -1154,6 +1622,29 @@
     <w:uiPriority w:val="99"/>
     <w:rsid w:val="008C384A"/>
   </w:style>
+  <w:style w:type="character" w:styleId="Hyperlink">
+    <w:name w:val="Hyperlink"/>
+    <w:basedOn w:val="DefaultParagraphFont"/>
+    <w:uiPriority w:val="99"/>
+    <w:unhideWhenUsed/>
+    <w:rsid w:val="0092161E"/>
+    <w:rPr>
+      <w:color w:val="0563C1" w:themeColor="hyperlink"/>
+      <w:u w:val="single"/>
+    </w:rPr>
+  </w:style>
+  <w:style w:type="character" w:styleId="UnresolvedMention">
+    <w:name w:val="Unresolved Mention"/>
+    <w:basedOn w:val="DefaultParagraphFont"/>
+    <w:uiPriority w:val="99"/>
+    <w:semiHidden/>
+    <w:unhideWhenUsed/>
+    <w:rsid w:val="0092161E"/>
+    <w:rPr>
+      <w:color w:val="605E5C"/>
+      <w:shd w:val="clear" w:color="auto" w:fill="E1DFDD"/>
+    </w:rPr>
+  </w:style>
 </w:styles>
 </file>
 

</xml_diff>